<commit_message>
Eksamensprojekt strunge og fro$t
</commit_message>
<xml_diff>
--- a/Android Game/Kravspecifikation/Kravspecifikation.docx
+++ b/Android Game/Kravspecifikation/Kravspecifikation.docx
@@ -389,10 +389,7 @@
       </w:r>
       <w:proofErr w:type="spellEnd"/>
       <w:r>
-        <w:t xml:space="preserve"> </w:t>
-      </w:r>
-      <w:r>
-        <w:t>affyring)</w:t>
+        <w:t xml:space="preserve"> affyring)</w:t>
       </w:r>
     </w:p>
     <w:p>
@@ -609,9 +606,181 @@
     </w:p>
     <w:p/>
     <w:p>
+      <w:pPr>
+        <w:pStyle w:val="Overskrift2"/>
+      </w:pPr>
+      <w:r>
+        <w:t>Iteration 1:</w:t>
+      </w:r>
+    </w:p>
+    <w:p/>
+    <w:p>
+      <w:pPr>
+        <w:rPr>
+          <w:b/>
+        </w:rPr>
+      </w:pPr>
+      <w:proofErr w:type="spellStart"/>
+      <w:r>
+        <w:rPr>
+          <w:b/>
+        </w:rPr>
+        <w:t>Need</w:t>
+      </w:r>
+      <w:proofErr w:type="spellEnd"/>
+      <w:r>
+        <w:rPr>
+          <w:b/>
+        </w:rPr>
+        <w:t xml:space="preserve"> to have:</w:t>
+      </w:r>
+    </w:p>
+    <w:p>
+      <w:sdt>
+        <w:sdtPr>
+          <w:id w:val="927930864"/>
+          <w14:checkbox>
+            <w14:checked w14:val="0"/>
+            <w14:checkedState w14:val="2612" w14:font="MS Gothic"/>
+            <w14:uncheckedState w14:val="2610" w14:font="MS Gothic"/>
+          </w14:checkbox>
+        </w:sdtPr>
+        <w:sdtContent>
+          <w:r>
+            <w:rPr>
+              <w:rFonts w:ascii="MS Gothic" w:eastAsia="MS Gothic" w:hAnsi="MS Gothic" w:hint="eastAsia"/>
+            </w:rPr>
+            <w:t>☐</w:t>
+          </w:r>
+        </w:sdtContent>
+      </w:sdt>
+      <w:r>
+        <w:t xml:space="preserve"> main menu</w:t>
+      </w:r>
+    </w:p>
+    <w:p>
+      <w:sdt>
+        <w:sdtPr>
+          <w:id w:val="1477024845"/>
+          <w14:checkbox>
+            <w14:checked w14:val="0"/>
+            <w14:checkedState w14:val="2612" w14:font="MS Gothic"/>
+            <w14:uncheckedState w14:val="2610" w14:font="MS Gothic"/>
+          </w14:checkbox>
+        </w:sdtPr>
+        <w:sdtContent>
+          <w:r>
+            <w:rPr>
+              <w:rFonts w:ascii="MS Gothic" w:eastAsia="MS Gothic" w:hAnsi="MS Gothic" w:hint="eastAsia"/>
+            </w:rPr>
+            <w:t>☐</w:t>
+          </w:r>
+        </w:sdtContent>
+      </w:sdt>
+      <w:r>
+        <w:t xml:space="preserve"> </w:t>
+      </w:r>
+      <w:proofErr w:type="spellStart"/>
+      <w:r>
+        <w:t>gamescreen</w:t>
+      </w:r>
+      <w:proofErr w:type="spellEnd"/>
+    </w:p>
+    <w:p>
+      <w:sdt>
+        <w:sdtPr>
+          <w:id w:val="765960026"/>
+          <w14:checkbox>
+            <w14:checked w14:val="0"/>
+            <w14:checkedState w14:val="2612" w14:font="MS Gothic"/>
+            <w14:uncheckedState w14:val="2610" w14:font="MS Gothic"/>
+          </w14:checkbox>
+        </w:sdtPr>
+        <w:sdtContent>
+          <w:r>
+            <w:rPr>
+              <w:rFonts w:ascii="MS Gothic" w:eastAsia="MS Gothic" w:hAnsi="MS Gothic" w:hint="eastAsia"/>
+            </w:rPr>
+            <w:t>☐</w:t>
+          </w:r>
+        </w:sdtContent>
+      </w:sdt>
+      <w:r>
+        <w:t xml:space="preserve"> pausefunktion</w:t>
+      </w:r>
+    </w:p>
+    <w:p>
+      <w:sdt>
+        <w:sdtPr>
+          <w:id w:val="-1079432246"/>
+          <w14:checkbox>
+            <w14:checked w14:val="0"/>
+            <w14:checkedState w14:val="2612" w14:font="MS Gothic"/>
+            <w14:uncheckedState w14:val="2610" w14:font="MS Gothic"/>
+          </w14:checkbox>
+        </w:sdtPr>
+        <w:sdtContent>
+          <w:r>
+            <w:rPr>
+              <w:rFonts w:ascii="MS Gothic" w:eastAsia="MS Gothic" w:hAnsi="MS Gothic" w:hint="eastAsia"/>
+            </w:rPr>
+            <w:t>☐</w:t>
+          </w:r>
+        </w:sdtContent>
+      </w:sdt>
+      <w:r>
+        <w:t xml:space="preserve"> finde modeller/baggrunde</w:t>
+      </w:r>
+    </w:p>
+    <w:p>
+      <w:pPr>
+        <w:rPr>
+          <w:b/>
+        </w:rPr>
+      </w:pPr>
+      <w:r>
+        <w:rPr>
+          <w:b/>
+        </w:rPr>
+        <w:t>Nice to have:</w:t>
+      </w:r>
+    </w:p>
+    <w:p>
+      <w:sdt>
+        <w:sdtPr>
+          <w:id w:val="1061449900"/>
+          <w14:checkbox>
+            <w14:checked w14:val="0"/>
+            <w14:checkedState w14:val="2612" w14:font="MS Gothic"/>
+            <w14:uncheckedState w14:val="2610" w14:font="MS Gothic"/>
+          </w14:checkbox>
+        </w:sdtPr>
+        <w:sdtContent>
+          <w:r>
+            <w:rPr>
+              <w:rFonts w:ascii="MS Gothic" w:eastAsia="MS Gothic" w:hAnsi="MS Gothic" w:hint="eastAsia"/>
+            </w:rPr>
+            <w:t>☐</w:t>
+          </w:r>
+        </w:sdtContent>
+      </w:sdt>
+      <w:r>
+        <w:t xml:space="preserve"> implementere </w:t>
+      </w:r>
+      <w:proofErr w:type="spellStart"/>
+      <w:r>
+        <w:t>spaceship</w:t>
+      </w:r>
       <w:bookmarkStart w:id="0" w:name="_GoBack"/>
       <w:bookmarkEnd w:id="0"/>
-    </w:p>
+      <w:proofErr w:type="spellEnd"/>
+    </w:p>
+    <w:p/>
+    <w:p/>
+    <w:p/>
+    <w:p/>
+    <w:p/>
+    <w:p/>
     <w:sectPr>
       <w:pgSz w:w="11906" w:h="16838"/>
       <w:pgMar w:top="1701" w:right="1134" w:bottom="1701" w:left="1134" w:header="708" w:footer="708" w:gutter="0"/>

</xml_diff>